<commit_message>
mise a niveau de certain doc plus mis en place d'une fiche technique
</commit_message>
<xml_diff>
--- a/Documentation/Aide/Description des projets.docx
+++ b/Documentation/Aide/Description des projets.docx
@@ -1,6 +1,6 @@
 
 <file path=word/document.xml><?xml version="1.0" encoding="utf-8"?>
-<w:document xmlns:wpc="http://schemas.microsoft.com/office/word/2010/wordprocessingCanvas" xmlns:cx="http://schemas.microsoft.com/office/drawing/2014/chartex" xmlns:cx1="http://schemas.microsoft.com/office/drawing/2015/9/8/chartex" xmlns:cx2="http://schemas.microsoft.com/office/drawing/2015/10/21/chartex" xmlns:cx3="http://schemas.microsoft.com/office/drawing/2016/5/9/chartex" xmlns:cx4="http://schemas.microsoft.com/office/drawing/2016/5/10/chartex" xmlns:cx5="http://schemas.microsoft.com/office/drawing/2016/5/11/chartex" xmlns:cx6="http://schemas.microsoft.com/office/drawing/2016/5/12/chartex" xmlns:cx7="http://schemas.microsoft.com/office/drawing/2016/5/13/chartex" xmlns:cx8="http://schemas.microsoft.com/office/drawing/2016/5/14/chartex" xmlns:mc="http://schemas.openxmlformats.org/markup-compatibility/2006" xmlns:aink="http://schemas.microsoft.com/office/drawing/2016/ink" xmlns:am3d="http://schemas.microsoft.com/office/drawing/2017/model3d" xmlns:o="urn:schemas-microsoft-com:office:office" xmlns:r="http://schemas.openxmlformats.org/officeDocument/2006/relationships" xmlns:m="http://schemas.openxmlformats.org/officeDocument/2006/math" xmlns:v="urn:schemas-microsoft-com:vml" xmlns:wp14="http://schemas.microsoft.com/office/word/2010/wordprocessingDrawing" xmlns:wp="http://schemas.openxmlformats.org/drawingml/2006/wordprocessingDrawing" xmlns:w10="urn:schemas-microsoft-com:office:word" xmlns:w="http://schemas.openxmlformats.org/wordprocessingml/2006/main" xmlns:w14="http://schemas.microsoft.com/office/word/2010/wordml" xmlns:w15="http://schemas.microsoft.com/office/word/2012/wordml" xmlns:w16cex="http://schemas.microsoft.com/office/word/2018/wordml/cex" xmlns:w16cid="http://schemas.microsoft.com/office/word/2016/wordml/cid" xmlns:w16="http://schemas.microsoft.com/office/word/2018/wordml" xmlns:w16se="http://schemas.microsoft.com/office/word/2015/wordml/symex" xmlns:wpg="http://schemas.microsoft.com/office/word/2010/wordprocessingGroup" xmlns:wpi="http://schemas.microsoft.com/office/word/2010/wordprocessingInk" xmlns:wne="http://schemas.microsoft.com/office/word/2006/wordml" xmlns:wps="http://schemas.microsoft.com/office/word/2010/wordprocessingShape" mc:Ignorable="w14 w15 w16se w16cid w16 w16cex wp14">
+<w:document xmlns:wpc="http://schemas.microsoft.com/office/word/2010/wordprocessingCanvas" xmlns:cx="http://schemas.microsoft.com/office/drawing/2014/chartex" xmlns:cx1="http://schemas.microsoft.com/office/drawing/2015/9/8/chartex" xmlns:cx2="http://schemas.microsoft.com/office/drawing/2015/10/21/chartex" xmlns:cx3="http://schemas.microsoft.com/office/drawing/2016/5/9/chartex" xmlns:cx4="http://schemas.microsoft.com/office/drawing/2016/5/10/chartex" xmlns:cx5="http://schemas.microsoft.com/office/drawing/2016/5/11/chartex" xmlns:cx6="http://schemas.microsoft.com/office/drawing/2016/5/12/chartex" xmlns:cx7="http://schemas.microsoft.com/office/drawing/2016/5/13/chartex" xmlns:cx8="http://schemas.microsoft.com/office/drawing/2016/5/14/chartex" xmlns:mc="http://schemas.openxmlformats.org/markup-compatibility/2006" xmlns:aink="http://schemas.microsoft.com/office/drawing/2016/ink" xmlns:am3d="http://schemas.microsoft.com/office/drawing/2017/model3d" xmlns:o="urn:schemas-microsoft-com:office:office" xmlns:r="http://schemas.openxmlformats.org/officeDocument/2006/relationships" xmlns:m="http://schemas.openxmlformats.org/officeDocument/2006/math" xmlns:v="urn:schemas-microsoft-com:vml" xmlns:wp14="http://schemas.microsoft.com/office/word/2010/wordprocessingDrawing" xmlns:wp="http://schemas.openxmlformats.org/drawingml/2006/wordprocessingDrawing" xmlns:w10="urn:schemas-microsoft-com:office:word" xmlns:w="http://schemas.openxmlformats.org/wordprocessingml/2006/main" xmlns:w14="http://schemas.microsoft.com/office/word/2010/wordml" xmlns:w15="http://schemas.microsoft.com/office/word/2012/wordml" xmlns:w16cid="http://schemas.microsoft.com/office/word/2016/wordml/cid" xmlns:w16se="http://schemas.microsoft.com/office/word/2015/wordml/symex" xmlns:wpg="http://schemas.microsoft.com/office/word/2010/wordprocessingGroup" xmlns:wpi="http://schemas.microsoft.com/office/word/2010/wordprocessingInk" xmlns:wne="http://schemas.microsoft.com/office/word/2006/wordml" xmlns:wps="http://schemas.microsoft.com/office/word/2010/wordprocessingShape" mc:Ignorable="w14 w15 w16se w16cid wp14">
   <w:body>
     <w:p>
       <w:pPr>
@@ -101,7 +101,22 @@
           <w:sz w:val="24"/>
           <w:szCs w:val="24"/>
         </w:rPr>
-        <w:t xml:space="preserve">Le personnel type dans chaque agence est composé de 3 collaborateurs équipés en PC portables. Les PC portables devront disposer d’une puce GPS et d’une carte SIM 4G. Le siège est équipé d’une box + liaison fibre orange. </w:t>
+        <w:t xml:space="preserve">Le personnel type dans chaque agence est composé de </w:t>
+      </w:r>
+      <w:r>
+        <w:rPr>
+          <w:sz w:val="24"/>
+          <w:szCs w:val="24"/>
+          <w:highlight w:val="yellow"/>
+        </w:rPr>
+        <w:t>3 collaborateurs équipés en PC portables.</w:t>
+      </w:r>
+      <w:r>
+        <w:rPr>
+          <w:sz w:val="24"/>
+          <w:szCs w:val="24"/>
+        </w:rPr>
+        <w:t xml:space="preserve"> Les PC portables devront disposer d’une puce GPS et d’une carte SIM 4G. Le siège est équipé d’une box + liaison fibre orange. </w:t>
       </w:r>
     </w:p>
     <w:p>
@@ -147,192 +162,214 @@
           <w:sz w:val="24"/>
           <w:szCs w:val="24"/>
         </w:rPr>
-        <w:t xml:space="preserve">Le parc machine du siège est constitué d’ordinateurs fixes et portables dans une proportion de 1 ordinateur portable pour 5 fixes. On comptera également une imprimante scan copieur pour 10 personnes et une imprimante scan copieur par agence. </w:t>
+        <w:t xml:space="preserve">Le parc machine du siège est constitué d’ordinateurs fixes et portables dans une proportion </w:t>
+      </w:r>
+      <w:r>
+        <w:rPr>
+          <w:sz w:val="24"/>
+          <w:szCs w:val="24"/>
+          <w:highlight w:val="yellow"/>
+        </w:rPr>
+        <w:t>de 1 ordinateur portable pour 5 fixes.</w:t>
+      </w:r>
+      <w:r>
+        <w:rPr>
+          <w:sz w:val="24"/>
+          <w:szCs w:val="24"/>
+        </w:rPr>
+        <w:t xml:space="preserve"> On comptera également une imprimante scan copieur pour 10 personnes et une imprimante scan copieur par agence. </w:t>
+      </w:r>
+    </w:p>
+    <w:p>
+      <w:pPr>
+        <w:rPr>
+          <w:sz w:val="24"/>
+          <w:szCs w:val="24"/>
+        </w:rPr>
+      </w:pPr>
+      <w:r>
+        <w:rPr>
+          <w:sz w:val="24"/>
+          <w:szCs w:val="24"/>
+        </w:rPr>
+        <w:t xml:space="preserve">Le siège comprend 50 collaborateurs répartis dans les services suivants : Comptabilité, RH, Commercial, Juridique, Direction, Communication. </w:t>
+      </w:r>
+    </w:p>
+    <w:p>
+      <w:pPr>
+        <w:rPr>
+          <w:sz w:val="24"/>
+          <w:szCs w:val="24"/>
+        </w:rPr>
+      </w:pPr>
+      <w:r>
+        <w:rPr>
+          <w:sz w:val="24"/>
+          <w:szCs w:val="24"/>
+        </w:rPr>
+        <w:t>Chaque agence dispose d’un accès à ses dossiers par le biais du site Web centralisé à développer. EXEMPLE INTRANET ACCESSIBLE PAR LIEN URL A PARTIR DU SITE</w:t>
+      </w:r>
+      <w:r>
+        <w:rPr>
+          <w:sz w:val="24"/>
+          <w:szCs w:val="24"/>
+        </w:rPr>
+        <w:t>.</w:t>
+      </w:r>
+      <w:r>
+        <w:rPr>
+          <w:sz w:val="24"/>
+          <w:szCs w:val="24"/>
+        </w:rPr>
+        <w:t xml:space="preserve"> </w:t>
+      </w:r>
+    </w:p>
+    <w:p>
+      <w:pPr>
+        <w:rPr>
+          <w:sz w:val="24"/>
+          <w:szCs w:val="24"/>
+        </w:rPr>
+      </w:pPr>
+      <w:r>
+        <w:rPr>
+          <w:sz w:val="24"/>
+          <w:szCs w:val="24"/>
+        </w:rPr>
+        <w:t xml:space="preserve">Le logiciel comprend l’ensemble des biens en vente ou à louer. </w:t>
+      </w:r>
+    </w:p>
+    <w:p>
+      <w:pPr>
+        <w:rPr>
+          <w:sz w:val="24"/>
+          <w:szCs w:val="24"/>
+        </w:rPr>
+      </w:pPr>
+      <w:r>
+        <w:rPr>
+          <w:sz w:val="24"/>
+          <w:szCs w:val="24"/>
+        </w:rPr>
+        <w:t xml:space="preserve">Les responsables d’agence se déplacent fréquemment au siège pour des séminaires ou réunions. </w:t>
+      </w:r>
+    </w:p>
+    <w:p>
+      <w:pPr>
+        <w:rPr>
+          <w:sz w:val="24"/>
+          <w:szCs w:val="24"/>
+        </w:rPr>
+      </w:pPr>
+      <w:r>
+        <w:rPr>
+          <w:sz w:val="24"/>
+          <w:szCs w:val="24"/>
+        </w:rPr>
+        <w:t xml:space="preserve">Le budget global du projet (matériel et software) doit être inférieur à 30 000 € HT pour le siège et 5 000 € HT par agence (hors cout d’installation et cout de main d’œuvre). </w:t>
+      </w:r>
+    </w:p>
+    <w:p>
+      <w:pPr>
+        <w:rPr>
+          <w:sz w:val="24"/>
+          <w:szCs w:val="24"/>
+        </w:rPr>
+      </w:pPr>
+      <w:r>
+        <w:rPr>
+          <w:sz w:val="24"/>
+          <w:szCs w:val="24"/>
+        </w:rPr>
+        <w:t>N.B. : pour la localisation géographique, vous supposerez que le siège de l’entreprise est localisé à l’adresse YNOV Aix-en-Provence.</w:t>
+      </w:r>
+    </w:p>
+    <w:p>
+      <w:pPr>
+        <w:rPr>
+          <w:sz w:val="24"/>
+          <w:szCs w:val="24"/>
+        </w:rPr>
+      </w:pPr>
+    </w:p>
+    <w:p>
+      <w:pPr>
+        <w:rPr>
+          <w:sz w:val="28"/>
+          <w:szCs w:val="28"/>
+        </w:rPr>
+      </w:pPr>
+      <w:proofErr w:type="gramStart"/>
+      <w:r>
+        <w:rPr>
+          <w:sz w:val="28"/>
+          <w:szCs w:val="28"/>
+        </w:rPr>
+        <w:t>2 )</w:t>
+      </w:r>
+      <w:proofErr w:type="gramEnd"/>
+      <w:r>
+        <w:rPr>
+          <w:sz w:val="28"/>
+          <w:szCs w:val="28"/>
+        </w:rPr>
+        <w:t xml:space="preserve"> </w:t>
+      </w:r>
+      <w:proofErr w:type="spellStart"/>
+      <w:r>
+        <w:rPr>
+          <w:sz w:val="28"/>
+          <w:szCs w:val="28"/>
+        </w:rPr>
+        <w:t>Stephi</w:t>
+      </w:r>
+      <w:proofErr w:type="spellEnd"/>
+      <w:r>
+        <w:rPr>
+          <w:sz w:val="28"/>
+          <w:szCs w:val="28"/>
+        </w:rPr>
+        <w:t xml:space="preserve"> Place Web Sales</w:t>
+      </w:r>
+    </w:p>
+    <w:p>
+      <w:pPr>
+        <w:rPr>
+          <w:sz w:val="24"/>
+          <w:szCs w:val="24"/>
+        </w:rPr>
+      </w:pPr>
+      <w:r>
+        <w:rPr>
+          <w:sz w:val="24"/>
+          <w:szCs w:val="24"/>
+        </w:rPr>
+        <w:t xml:space="preserve">La société </w:t>
+      </w:r>
+      <w:proofErr w:type="spellStart"/>
+      <w:r>
+        <w:rPr>
+          <w:sz w:val="24"/>
+          <w:szCs w:val="24"/>
+        </w:rPr>
+        <w:t>Stephi</w:t>
+      </w:r>
+      <w:proofErr w:type="spellEnd"/>
+      <w:r>
+        <w:rPr>
+          <w:sz w:val="24"/>
+          <w:szCs w:val="24"/>
+        </w:rPr>
+        <w:t xml:space="preserve"> Place Re</w:t>
       </w:r>
       <w:bookmarkStart w:id="0" w:name="_GoBack"/>
       <w:bookmarkEnd w:id="0"/>
-    </w:p>
-    <w:p>
-      <w:pPr>
-        <w:rPr>
-          <w:sz w:val="24"/>
-          <w:szCs w:val="24"/>
-        </w:rPr>
-      </w:pPr>
-      <w:r>
-        <w:rPr>
-          <w:sz w:val="24"/>
-          <w:szCs w:val="24"/>
-        </w:rPr>
-        <w:t xml:space="preserve">Le siège comprend 50 collaborateurs répartis dans les services suivants : Comptabilité, RH, Commercial, Juridique, Direction, Communication. </w:t>
-      </w:r>
-    </w:p>
-    <w:p>
-      <w:pPr>
-        <w:rPr>
-          <w:sz w:val="24"/>
-          <w:szCs w:val="24"/>
-        </w:rPr>
-      </w:pPr>
-      <w:r>
-        <w:rPr>
-          <w:sz w:val="24"/>
-          <w:szCs w:val="24"/>
-        </w:rPr>
-        <w:t>Chaque agence dispose d’un accès à ses dossiers par le biais du site Web centralisé à développer. EXEMPLE INTRANET ACCESSIBLE PAR LIEN URL A PARTIR DU SITE</w:t>
-      </w:r>
-      <w:r>
-        <w:rPr>
-          <w:sz w:val="24"/>
-          <w:szCs w:val="24"/>
-        </w:rPr>
-        <w:t>.</w:t>
-      </w:r>
-      <w:r>
-        <w:rPr>
-          <w:sz w:val="24"/>
-          <w:szCs w:val="24"/>
-        </w:rPr>
-        <w:t xml:space="preserve"> </w:t>
-      </w:r>
-    </w:p>
-    <w:p>
-      <w:pPr>
-        <w:rPr>
-          <w:sz w:val="24"/>
-          <w:szCs w:val="24"/>
-        </w:rPr>
-      </w:pPr>
-      <w:r>
-        <w:rPr>
-          <w:sz w:val="24"/>
-          <w:szCs w:val="24"/>
-        </w:rPr>
-        <w:t xml:space="preserve">Le logiciel comprend l’ensemble des biens en vente ou à louer. </w:t>
-      </w:r>
-    </w:p>
-    <w:p>
-      <w:pPr>
-        <w:rPr>
-          <w:sz w:val="24"/>
-          <w:szCs w:val="24"/>
-        </w:rPr>
-      </w:pPr>
-      <w:r>
-        <w:rPr>
-          <w:sz w:val="24"/>
-          <w:szCs w:val="24"/>
-        </w:rPr>
-        <w:t xml:space="preserve">Les responsables d’agence se déplacent fréquemment au siège pour des séminaires ou réunions. </w:t>
-      </w:r>
-    </w:p>
-    <w:p>
-      <w:pPr>
-        <w:rPr>
-          <w:sz w:val="24"/>
-          <w:szCs w:val="24"/>
-        </w:rPr>
-      </w:pPr>
-      <w:r>
-        <w:rPr>
-          <w:sz w:val="24"/>
-          <w:szCs w:val="24"/>
-        </w:rPr>
-        <w:t xml:space="preserve">Le budget global du projet (matériel et software) doit être inférieur à 30 000 € HT pour le siège et 5 000 € HT par agence (hors cout d’installation et cout de main d’œuvre). </w:t>
-      </w:r>
-    </w:p>
-    <w:p>
-      <w:pPr>
-        <w:rPr>
-          <w:sz w:val="24"/>
-          <w:szCs w:val="24"/>
-        </w:rPr>
-      </w:pPr>
-      <w:r>
-        <w:rPr>
-          <w:sz w:val="24"/>
-          <w:szCs w:val="24"/>
-        </w:rPr>
-        <w:t>N.B. : pour la localisation géographique, vous supposerez que le siège de l’entreprise est localisé à l’adresse YNOV Aix-en-Provence.</w:t>
-      </w:r>
-    </w:p>
-    <w:p>
-      <w:pPr>
-        <w:rPr>
-          <w:sz w:val="24"/>
-          <w:szCs w:val="24"/>
-        </w:rPr>
-      </w:pPr>
-    </w:p>
-    <w:p>
-      <w:pPr>
-        <w:rPr>
-          <w:sz w:val="28"/>
-          <w:szCs w:val="28"/>
-        </w:rPr>
-      </w:pPr>
-      <w:proofErr w:type="gramStart"/>
-      <w:r>
-        <w:rPr>
-          <w:sz w:val="28"/>
-          <w:szCs w:val="28"/>
-        </w:rPr>
-        <w:t>2 )</w:t>
-      </w:r>
-      <w:proofErr w:type="gramEnd"/>
-      <w:r>
-        <w:rPr>
-          <w:sz w:val="28"/>
-          <w:szCs w:val="28"/>
-        </w:rPr>
-        <w:t xml:space="preserve"> </w:t>
-      </w:r>
-      <w:proofErr w:type="spellStart"/>
-      <w:r>
-        <w:rPr>
-          <w:sz w:val="28"/>
-          <w:szCs w:val="28"/>
-        </w:rPr>
-        <w:t>Stephi</w:t>
-      </w:r>
-      <w:proofErr w:type="spellEnd"/>
-      <w:r>
-        <w:rPr>
-          <w:sz w:val="28"/>
-          <w:szCs w:val="28"/>
-        </w:rPr>
-        <w:t xml:space="preserve"> Place Web Sales</w:t>
-      </w:r>
-    </w:p>
-    <w:p>
-      <w:pPr>
-        <w:rPr>
-          <w:sz w:val="24"/>
-          <w:szCs w:val="24"/>
-        </w:rPr>
-      </w:pPr>
-      <w:r>
-        <w:rPr>
-          <w:sz w:val="24"/>
-          <w:szCs w:val="24"/>
-        </w:rPr>
-        <w:t xml:space="preserve">La société </w:t>
-      </w:r>
-      <w:proofErr w:type="spellStart"/>
-      <w:r>
-        <w:rPr>
-          <w:sz w:val="24"/>
-          <w:szCs w:val="24"/>
-        </w:rPr>
-        <w:t>Stephi</w:t>
-      </w:r>
-      <w:proofErr w:type="spellEnd"/>
-      <w:r>
-        <w:rPr>
-          <w:sz w:val="24"/>
-          <w:szCs w:val="24"/>
-        </w:rPr>
-        <w:t xml:space="preserve"> Place Real </w:t>
+      <w:r>
+        <w:rPr>
+          <w:sz w:val="24"/>
+          <w:szCs w:val="24"/>
+        </w:rPr>
+        <w:t xml:space="preserve">al </w:t>
       </w:r>
       <w:proofErr w:type="spellStart"/>
       <w:r>
@@ -772,7 +809,6 @@
           <w:sz w:val="24"/>
           <w:szCs w:val="24"/>
         </w:rPr>
-        <w:lastRenderedPageBreak/>
         <w:t xml:space="preserve">Si la contre-proposition est acceptée, ou qu’une vente est réalisée, tous les clients ayant fait une proposition sur le bien vendu sont notifiés, ainsi que ceux qui avaient l’annonce dans leurs favoris. </w:t>
       </w:r>
     </w:p>
@@ -788,21 +824,7 @@
           <w:sz w:val="24"/>
           <w:szCs w:val="24"/>
         </w:rPr>
-        <w:t xml:space="preserve">Les clients font les </w:t>
-      </w:r>
-      <w:r>
-        <w:rPr>
-          <w:sz w:val="24"/>
-          <w:szCs w:val="24"/>
-        </w:rPr>
-        <w:t>contrepropositions</w:t>
-      </w:r>
-      <w:r>
-        <w:rPr>
-          <w:sz w:val="24"/>
-          <w:szCs w:val="24"/>
-        </w:rPr>
-        <w:t xml:space="preserve"> via la partie web. </w:t>
+        <w:t xml:space="preserve">Les clients font les contrepropositions via la partie web. </w:t>
       </w:r>
     </w:p>
     <w:p>
@@ -840,7 +862,7 @@
 </file>
 
 <file path=word/styles.xml><?xml version="1.0" encoding="utf-8"?>
-<w:styles xmlns:mc="http://schemas.openxmlformats.org/markup-compatibility/2006" xmlns:r="http://schemas.openxmlformats.org/officeDocument/2006/relationships" xmlns:w="http://schemas.openxmlformats.org/wordprocessingml/2006/main" xmlns:w14="http://schemas.microsoft.com/office/word/2010/wordml" xmlns:w15="http://schemas.microsoft.com/office/word/2012/wordml" xmlns:w16cex="http://schemas.microsoft.com/office/word/2018/wordml/cex" xmlns:w16cid="http://schemas.microsoft.com/office/word/2016/wordml/cid" xmlns:w16="http://schemas.microsoft.com/office/word/2018/wordml" xmlns:w16se="http://schemas.microsoft.com/office/word/2015/wordml/symex" mc:Ignorable="w14 w15 w16se w16cid w16 w16cex">
+<w:styles xmlns:mc="http://schemas.openxmlformats.org/markup-compatibility/2006" xmlns:r="http://schemas.openxmlformats.org/officeDocument/2006/relationships" xmlns:w="http://schemas.openxmlformats.org/wordprocessingml/2006/main" xmlns:w14="http://schemas.microsoft.com/office/word/2010/wordml" xmlns:w15="http://schemas.microsoft.com/office/word/2012/wordml" xmlns:w16cid="http://schemas.microsoft.com/office/word/2016/wordml/cid" xmlns:w16se="http://schemas.microsoft.com/office/word/2015/wordml/symex" mc:Ignorable="w14 w15 w16se w16cid">
   <w:docDefaults>
     <w:rPrDefault>
       <w:rPr>
@@ -856,7 +878,7 @@
       </w:pPr>
     </w:pPrDefault>
   </w:docDefaults>
-  <w:latentStyles w:defLockedState="0" w:defUIPriority="99" w:defSemiHidden="0" w:defUnhideWhenUsed="0" w:defQFormat="0" w:count="376">
+  <w:latentStyles w:defLockedState="0" w:defUIPriority="99" w:defSemiHidden="0" w:defUnhideWhenUsed="0" w:defQFormat="0" w:count="377">
     <w:lsdException w:name="Normal" w:uiPriority="0" w:qFormat="1"/>
     <w:lsdException w:name="heading 1" w:uiPriority="9" w:qFormat="1"/>
     <w:lsdException w:name="heading 2" w:semiHidden="1" w:uiPriority="9" w:unhideWhenUsed="1" w:qFormat="1"/>
@@ -962,7 +984,6 @@
     <w:lsdException w:name="HTML Sample" w:semiHidden="1" w:unhideWhenUsed="1"/>
     <w:lsdException w:name="HTML Typewriter" w:semiHidden="1" w:unhideWhenUsed="1"/>
     <w:lsdException w:name="HTML Variable" w:semiHidden="1" w:unhideWhenUsed="1"/>
-    <w:lsdException w:name="Normal Table" w:semiHidden="1" w:unhideWhenUsed="1"/>
     <w:lsdException w:name="annotation subject" w:semiHidden="1" w:unhideWhenUsed="1"/>
     <w:lsdException w:name="No List" w:semiHidden="1" w:unhideWhenUsed="1"/>
     <w:lsdException w:name="Outline List 1" w:semiHidden="1" w:unhideWhenUsed="1"/>
@@ -1009,10 +1030,8 @@
     <w:lsdException w:name="Table Subtle 2" w:semiHidden="1" w:unhideWhenUsed="1"/>
     <w:lsdException w:name="Table Web 1" w:semiHidden="1" w:unhideWhenUsed="1"/>
     <w:lsdException w:name="Table Web 2" w:semiHidden="1" w:unhideWhenUsed="1"/>
-    <w:lsdException w:name="Table Web 3" w:semiHidden="1" w:unhideWhenUsed="1"/>
     <w:lsdException w:name="Balloon Text" w:semiHidden="1" w:unhideWhenUsed="1"/>
     <w:lsdException w:name="Table Grid" w:uiPriority="39"/>
-    <w:lsdException w:name="Table Theme" w:semiHidden="1" w:unhideWhenUsed="1"/>
     <w:lsdException w:name="Placeholder Text" w:semiHidden="1"/>
     <w:lsdException w:name="No Spacing" w:uiPriority="1" w:qFormat="1"/>
     <w:lsdException w:name="Light Shading" w:uiPriority="60"/>
@@ -1233,6 +1252,7 @@
     <w:lsdException w:name="Hashtag" w:semiHidden="1" w:unhideWhenUsed="1"/>
     <w:lsdException w:name="Unresolved Mention" w:semiHidden="1" w:unhideWhenUsed="1"/>
     <w:lsdException w:name="Smart Link" w:semiHidden="1" w:unhideWhenUsed="1"/>
+    <w:lsdException w:name="Smart Link Error" w:semiHidden="1" w:unhideWhenUsed="1"/>
   </w:latentStyles>
   <w:style w:type="paragraph" w:default="1" w:styleId="Normal">
     <w:name w:val="Normal"/>

</xml_diff>